<commit_message>
this is tyrone typing sup
</commit_message>
<xml_diff>
--- a/random.docx
+++ b/random.docx
@@ -5,6 +5,42 @@
     <w:p>
       <w:r>
         <w:t>Random text file</w:t>
+      </w:r>
+    </w:p>
+    <w:p/>
+    <w:p/>
+    <w:p>
+      <w:proofErr w:type="spellStart"/>
+      <w:r>
+        <w:t>Eyy</w:t>
+      </w:r>
+      <w:proofErr w:type="spellEnd"/>
+      <w:r>
+        <w:t xml:space="preserve"> its </w:t>
+      </w:r>
+      <w:proofErr w:type="spellStart"/>
+      <w:r>
+        <w:t>ya</w:t>
+      </w:r>
+      <w:proofErr w:type="spellEnd"/>
+      <w:r>
+        <w:t xml:space="preserve"> </w:t>
+      </w:r>
+      <w:proofErr w:type="spellStart"/>
+      <w:r>
+        <w:t>boi</w:t>
+      </w:r>
+      <w:proofErr w:type="spellEnd"/>
+      <w:r>
+        <w:t xml:space="preserve">, </w:t>
+      </w:r>
+      <w:proofErr w:type="spellStart"/>
+      <w:r>
+        <w:t>ya</w:t>
+      </w:r>
+      <w:proofErr w:type="spellEnd"/>
+      <w:r>
+        <w:t xml:space="preserve"> yeet</w:t>
       </w:r>
       <w:bookmarkStart w:id="0" w:name="_GoBack"/>
       <w:bookmarkEnd w:id="0"/>

</xml_diff>